<commit_message>
THIS THE WORKING SUBMISSION BEFORE COMMENTS OUT
</commit_message>
<xml_diff>
--- a/State/State.docx
+++ b/State/State.docx
@@ -4,441 +4,440 @@
   <w:body>
     <w:p>
       <w:pPr>
-        <w:autoSpaceDE w:val="0"/>
-        <w:autoSpaceDN w:val="0"/>
-        <w:adjustRightInd w:val="0"/>
-        <w:spacing w:after="0" w:line="240" w:lineRule="auto"/>
-        <w:rPr>
-          <w:rFonts w:cstheme="minorHAnsi"/>
-          <w:b/>
-          <w:bCs/>
-          <w:sz w:val="24"/>
-          <w:szCs w:val="24"/>
-        </w:rPr>
-      </w:pPr>
-      <w:r>
-        <w:rPr>
-          <w:rFonts w:cstheme="minorHAnsi"/>
-          <w:b/>
-          <w:bCs/>
-          <w:sz w:val="24"/>
-          <w:szCs w:val="24"/>
-        </w:rPr>
-        <w:t>A dense graph is a graph G = (</w:t>
-      </w:r>
-      <w:proofErr w:type="gramStart"/>
-      <w:r>
-        <w:rPr>
-          <w:rFonts w:cstheme="minorHAnsi"/>
-          <w:b/>
-          <w:bCs/>
-          <w:sz w:val="24"/>
-          <w:szCs w:val="24"/>
-        </w:rPr>
-        <w:t>V;E</w:t>
-      </w:r>
-      <w:proofErr w:type="gramEnd"/>
-      <w:r>
-        <w:rPr>
-          <w:rFonts w:cstheme="minorHAnsi"/>
-          <w:b/>
-          <w:bCs/>
-          <w:sz w:val="24"/>
-          <w:szCs w:val="24"/>
-        </w:rPr>
-        <w:t>) in which the number of edges is close to the maximal number of edges. The opposite, a graph with only a few edges, is a sparse graph.</w:t>
+        <w:rPr>
+          <w:rFonts w:cstheme="minorHAnsi"/>
+          <w:sz w:val="24"/>
+          <w:szCs w:val="24"/>
+        </w:rPr>
+      </w:pPr>
+      <w:r>
+        <w:rPr>
+          <w:rFonts w:cstheme="minorHAnsi"/>
+          <w:sz w:val="24"/>
+          <w:szCs w:val="24"/>
+        </w:rPr>
+        <w:t xml:space="preserve">Brandon Phillips </w:t>
       </w:r>
     </w:p>
     <w:p>
       <w:pPr>
-        <w:autoSpaceDE w:val="0"/>
-        <w:autoSpaceDN w:val="0"/>
-        <w:adjustRightInd w:val="0"/>
-        <w:spacing w:after="0" w:line="240" w:lineRule="auto"/>
-        <w:rPr>
-          <w:rFonts w:cstheme="minorHAnsi"/>
-          <w:b/>
-          <w:bCs/>
-          <w:sz w:val="24"/>
-          <w:szCs w:val="24"/>
-        </w:rPr>
-      </w:pPr>
-      <w:r>
-        <w:rPr>
-          <w:rFonts w:cstheme="minorHAnsi"/>
-          <w:b/>
-          <w:bCs/>
-          <w:sz w:val="24"/>
-          <w:szCs w:val="24"/>
-        </w:rPr>
-        <w:t>The graph density of simple graphs is de</w:t>
-      </w:r>
-      <w:r>
-        <w:rPr>
-          <w:rFonts w:cstheme="minorHAnsi"/>
-          <w:b/>
-          <w:bCs/>
-          <w:sz w:val="24"/>
-          <w:szCs w:val="24"/>
-        </w:rPr>
-        <w:t>fin</w:t>
-      </w:r>
-      <w:r>
-        <w:rPr>
-          <w:rFonts w:cstheme="minorHAnsi"/>
-          <w:b/>
-          <w:bCs/>
-          <w:sz w:val="24"/>
-          <w:szCs w:val="24"/>
-        </w:rPr>
-        <w:t xml:space="preserve">ed to be the ratio of the number of edges </w:t>
-      </w:r>
-      <w:r>
-        <w:rPr>
-          <w:rFonts w:cstheme="minorHAnsi"/>
-          <w:b/>
-          <w:bCs/>
-          <w:sz w:val="24"/>
-          <w:szCs w:val="24"/>
-        </w:rPr>
-        <w:t xml:space="preserve">|E| </w:t>
-      </w:r>
-      <w:r>
-        <w:rPr>
-          <w:rFonts w:cstheme="minorHAnsi"/>
-          <w:b/>
-          <w:bCs/>
-          <w:sz w:val="24"/>
-          <w:szCs w:val="24"/>
-        </w:rPr>
-        <w:t>with respect to the maximum possible edges. For undirected simple graphs, the graph density D is:</w:t>
+        <w:jc w:val="center"/>
+        <w:rPr>
+          <w:rFonts w:cstheme="minorHAnsi"/>
+          <w:sz w:val="24"/>
+          <w:szCs w:val="24"/>
+        </w:rPr>
+      </w:pPr>
+      <w:r>
+        <w:rPr>
+          <w:rFonts w:cstheme="minorHAnsi"/>
+          <w:sz w:val="24"/>
+          <w:szCs w:val="24"/>
+        </w:rPr>
+        <w:t>Project State</w:t>
       </w:r>
     </w:p>
     <w:p>
       <w:pPr>
-        <w:autoSpaceDE w:val="0"/>
-        <w:autoSpaceDN w:val="0"/>
-        <w:adjustRightInd w:val="0"/>
-        <w:spacing w:after="0" w:line="240" w:lineRule="auto"/>
-        <w:rPr>
-          <w:rFonts w:cstheme="minorHAnsi"/>
-          <w:sz w:val="24"/>
-          <w:szCs w:val="24"/>
-        </w:rPr>
-      </w:pPr>
+        <w:pStyle w:val="ListParagraph"/>
+        <w:numPr>
+          <w:ilvl w:val="0"/>
+          <w:numId w:val="2"/>
+        </w:numPr>
+        <w:rPr>
+          <w:rFonts w:cstheme="minorHAnsi"/>
+          <w:sz w:val="24"/>
+          <w:szCs w:val="24"/>
+        </w:rPr>
+      </w:pPr>
+      <w:r>
+        <w:rPr>
+          <w:rFonts w:cstheme="minorHAnsi"/>
+          <w:sz w:val="24"/>
+          <w:szCs w:val="24"/>
+        </w:rPr>
+        <w:t>Describe any problems encountered in your implementation for this project.</w:t>
+      </w:r>
     </w:p>
     <w:p>
       <w:pPr>
-        <w:autoSpaceDE w:val="0"/>
-        <w:autoSpaceDN w:val="0"/>
-        <w:adjustRightInd w:val="0"/>
-        <w:spacing w:after="0" w:line="240" w:lineRule="auto"/>
-        <w:rPr>
-          <w:rFonts w:cstheme="minorHAnsi"/>
-          <w:sz w:val="24"/>
-          <w:szCs w:val="24"/>
-        </w:rPr>
-      </w:pPr>
+        <w:pStyle w:val="ListParagraph"/>
+        <w:numPr>
+          <w:ilvl w:val="1"/>
+          <w:numId w:val="2"/>
+        </w:numPr>
+        <w:rPr>
+          <w:rFonts w:cstheme="minorHAnsi"/>
+          <w:sz w:val="24"/>
+          <w:szCs w:val="24"/>
+        </w:rPr>
+      </w:pPr>
+      <w:r>
+        <w:rPr>
+          <w:rFonts w:cstheme="minorHAnsi"/>
+          <w:sz w:val="24"/>
+          <w:szCs w:val="24"/>
+        </w:rPr>
+        <w:t xml:space="preserve">In this project, I had issues </w:t>
+      </w:r>
+      <w:r>
+        <w:rPr>
+          <w:rFonts w:cstheme="minorHAnsi"/>
+          <w:sz w:val="24"/>
+          <w:szCs w:val="24"/>
+        </w:rPr>
+        <w:t xml:space="preserve">with segmentation faults that generally originated because I was accessing my elements at 0. I also ran into a bracket issues inside of my Dijkstra’s implementation where my code was running the wrong if else statement and never entering the </w:t>
+      </w:r>
+      <w:proofErr w:type="spellStart"/>
+      <w:proofErr w:type="gramStart"/>
+      <w:r>
+        <w:rPr>
+          <w:rFonts w:cstheme="minorHAnsi"/>
+          <w:sz w:val="24"/>
+          <w:szCs w:val="24"/>
+        </w:rPr>
+        <w:t>DecreaseKey</w:t>
+      </w:r>
+      <w:proofErr w:type="spellEnd"/>
+      <w:r>
+        <w:rPr>
+          <w:rFonts w:cstheme="minorHAnsi"/>
+          <w:sz w:val="24"/>
+          <w:szCs w:val="24"/>
+        </w:rPr>
+        <w:t>(</w:t>
+      </w:r>
+      <w:proofErr w:type="gramEnd"/>
+      <w:r>
+        <w:rPr>
+          <w:rFonts w:cstheme="minorHAnsi"/>
+          <w:sz w:val="24"/>
+          <w:szCs w:val="24"/>
+        </w:rPr>
+        <w:t>) loop</w:t>
+      </w:r>
+      <w:r>
+        <w:rPr>
+          <w:rFonts w:cstheme="minorHAnsi"/>
+          <w:sz w:val="24"/>
+          <w:szCs w:val="24"/>
+        </w:rPr>
+        <w:t xml:space="preserve">. I also had an issue where I had a typo in my </w:t>
+      </w:r>
+      <w:proofErr w:type="spellStart"/>
+      <w:r>
+        <w:rPr>
+          <w:rFonts w:cstheme="minorHAnsi"/>
+          <w:sz w:val="24"/>
+          <w:szCs w:val="24"/>
+        </w:rPr>
+        <w:t>makefile</w:t>
+      </w:r>
+      <w:proofErr w:type="spellEnd"/>
+      <w:r>
+        <w:rPr>
+          <w:rFonts w:cstheme="minorHAnsi"/>
+          <w:sz w:val="24"/>
+          <w:szCs w:val="24"/>
+        </w:rPr>
+        <w:t xml:space="preserve"> executable. </w:t>
+      </w:r>
     </w:p>
     <w:p>
       <w:pPr>
-        <w:autoSpaceDE w:val="0"/>
-        <w:autoSpaceDN w:val="0"/>
-        <w:adjustRightInd w:val="0"/>
-        <w:spacing w:after="0" w:line="240" w:lineRule="auto"/>
-        <w:rPr>
-          <w:rFonts w:cstheme="minorHAnsi"/>
-          <w:b/>
-          <w:bCs/>
-          <w:sz w:val="24"/>
-          <w:szCs w:val="24"/>
-        </w:rPr>
-      </w:pPr>
-      <w:r>
-        <w:rPr>
-          <w:rFonts w:cstheme="minorHAnsi"/>
-          <w:b/>
-          <w:bCs/>
-          <w:sz w:val="24"/>
-          <w:szCs w:val="24"/>
-        </w:rPr>
-        <w:t xml:space="preserve">For undirected simple graphs the maximum possible edges </w:t>
-      </w:r>
-      <w:proofErr w:type="gramStart"/>
-      <w:r>
-        <w:rPr>
-          <w:rFonts w:cstheme="minorHAnsi"/>
-          <w:b/>
-          <w:bCs/>
-          <w:sz w:val="24"/>
-          <w:szCs w:val="24"/>
-        </w:rPr>
-        <w:t>is</w:t>
-      </w:r>
-      <w:proofErr w:type="gramEnd"/>
-      <w:r>
-        <w:rPr>
-          <w:rFonts w:cstheme="minorHAnsi"/>
-          <w:b/>
-          <w:bCs/>
-          <w:sz w:val="24"/>
-          <w:szCs w:val="24"/>
-        </w:rPr>
-        <w:t xml:space="preserve"> twice that of undirected graphs to account for the direction, so the density is:</w:t>
-      </w:r>
+        <w:pStyle w:val="ListParagraph"/>
+        <w:rPr>
+          <w:rFonts w:cstheme="minorHAnsi"/>
+          <w:sz w:val="24"/>
+          <w:szCs w:val="24"/>
+        </w:rPr>
+      </w:pPr>
     </w:p>
     <w:p>
       <w:pPr>
-        <w:autoSpaceDE w:val="0"/>
-        <w:autoSpaceDN w:val="0"/>
-        <w:adjustRightInd w:val="0"/>
-        <w:spacing w:after="0" w:line="240" w:lineRule="auto"/>
-        <w:rPr>
-          <w:rFonts w:cstheme="minorHAnsi"/>
-          <w:sz w:val="24"/>
-          <w:szCs w:val="24"/>
-        </w:rPr>
-      </w:pPr>
+        <w:pStyle w:val="ListParagraph"/>
+        <w:numPr>
+          <w:ilvl w:val="0"/>
+          <w:numId w:val="2"/>
+        </w:numPr>
+        <w:rPr>
+          <w:rFonts w:cstheme="minorHAnsi"/>
+          <w:sz w:val="24"/>
+          <w:szCs w:val="24"/>
+        </w:rPr>
+      </w:pPr>
+      <w:r>
+        <w:rPr>
+          <w:rFonts w:cstheme="minorHAnsi"/>
+          <w:sz w:val="24"/>
+          <w:szCs w:val="24"/>
+        </w:rPr>
+        <w:t>Describe any known bugs and/or incomplete query implementation for this project.</w:t>
+      </w:r>
     </w:p>
     <w:p>
       <w:pPr>
-        <w:autoSpaceDE w:val="0"/>
-        <w:autoSpaceDN w:val="0"/>
-        <w:adjustRightInd w:val="0"/>
-        <w:spacing w:after="0" w:line="240" w:lineRule="auto"/>
-        <w:rPr>
-          <w:rFonts w:cstheme="minorHAnsi"/>
-          <w:sz w:val="24"/>
-          <w:szCs w:val="24"/>
-        </w:rPr>
-      </w:pPr>
+        <w:pStyle w:val="ListParagraph"/>
+        <w:numPr>
+          <w:ilvl w:val="1"/>
+          <w:numId w:val="2"/>
+        </w:numPr>
+        <w:rPr>
+          <w:rFonts w:cstheme="minorHAnsi"/>
+          <w:sz w:val="24"/>
+          <w:szCs w:val="24"/>
+        </w:rPr>
+      </w:pPr>
+      <w:r>
+        <w:rPr>
+          <w:rFonts w:cstheme="minorHAnsi"/>
+          <w:sz w:val="24"/>
+          <w:szCs w:val="24"/>
+        </w:rPr>
+        <w:t xml:space="preserve">The code now currently compiles and other than some failed test cases, there should be little to no bugs in my code. The only known bugs are regarding the test cases. </w:t>
+      </w:r>
     </w:p>
     <w:p>
       <w:pPr>
-        <w:autoSpaceDE w:val="0"/>
-        <w:autoSpaceDN w:val="0"/>
-        <w:adjustRightInd w:val="0"/>
-        <w:spacing w:after="0" w:line="240" w:lineRule="auto"/>
-        <w:rPr>
-          <w:rFonts w:cstheme="minorHAnsi"/>
-          <w:b/>
-          <w:bCs/>
-          <w:sz w:val="24"/>
-          <w:szCs w:val="24"/>
-        </w:rPr>
-      </w:pPr>
-      <w:r>
-        <w:rPr>
-          <w:rFonts w:cstheme="minorHAnsi"/>
-          <w:b/>
-          <w:bCs/>
-          <w:sz w:val="24"/>
-          <w:szCs w:val="24"/>
-        </w:rPr>
-        <w:t>Compute the density of the graphs, directed and undirected, used in our test cases and summarize the results in your report. Are adjacency lists the better representation for the graphs used in this project, or would an adjacency matrix be a better choice? Brie</w:t>
-      </w:r>
-      <w:r>
-        <w:rPr>
-          <w:rFonts w:cstheme="minorHAnsi"/>
-          <w:b/>
-          <w:bCs/>
-          <w:sz w:val="24"/>
-          <w:szCs w:val="24"/>
-        </w:rPr>
-        <w:t>fl</w:t>
-      </w:r>
-      <w:r>
-        <w:rPr>
-          <w:rFonts w:cstheme="minorHAnsi"/>
-          <w:b/>
-          <w:bCs/>
-          <w:sz w:val="24"/>
-          <w:szCs w:val="24"/>
-        </w:rPr>
-        <w:t>y explain, using space complexity of the representation to justify your argument.</w:t>
+        <w:pStyle w:val="ListParagraph"/>
+        <w:numPr>
+          <w:ilvl w:val="0"/>
+          <w:numId w:val="2"/>
+        </w:numPr>
+        <w:rPr>
+          <w:rFonts w:cstheme="minorHAnsi"/>
+          <w:sz w:val="24"/>
+          <w:szCs w:val="24"/>
+        </w:rPr>
+      </w:pPr>
+      <w:r>
+        <w:rPr>
+          <w:rFonts w:cstheme="minorHAnsi"/>
+          <w:sz w:val="24"/>
+          <w:szCs w:val="24"/>
+        </w:rPr>
+        <w:t xml:space="preserve"> While this project is to be complete individually, describe any </w:t>
+      </w:r>
+      <w:r>
+        <w:rPr>
+          <w:rFonts w:cstheme="minorHAnsi"/>
+          <w:sz w:val="24"/>
+          <w:szCs w:val="24"/>
+        </w:rPr>
+        <w:t>significant</w:t>
+      </w:r>
+      <w:r>
+        <w:rPr>
+          <w:rFonts w:cstheme="minorHAnsi"/>
+          <w:sz w:val="24"/>
+          <w:szCs w:val="24"/>
+        </w:rPr>
+        <w:t xml:space="preserve"> interactions with</w:t>
+      </w:r>
+      <w:r>
+        <w:rPr>
+          <w:rFonts w:cstheme="minorHAnsi"/>
+          <w:sz w:val="24"/>
+          <w:szCs w:val="24"/>
+        </w:rPr>
+        <w:t xml:space="preserve"> </w:t>
+      </w:r>
+      <w:r>
+        <w:rPr>
+          <w:rFonts w:cstheme="minorHAnsi"/>
+          <w:sz w:val="24"/>
+          <w:szCs w:val="24"/>
+        </w:rPr>
+        <w:t>anyone (peers or otherwise) that may have occurred.</w:t>
+      </w:r>
+      <w:r>
+        <w:rPr>
+          <w:rFonts w:cstheme="minorHAnsi"/>
+          <w:sz w:val="24"/>
+          <w:szCs w:val="24"/>
+        </w:rPr>
+        <w:t xml:space="preserve"> </w:t>
       </w:r>
     </w:p>
     <w:p>
       <w:pPr>
-        <w:autoSpaceDE w:val="0"/>
-        <w:autoSpaceDN w:val="0"/>
-        <w:adjustRightInd w:val="0"/>
-        <w:spacing w:after="0" w:line="240" w:lineRule="auto"/>
-        <w:rPr>
-          <w:rFonts w:cstheme="minorHAnsi"/>
-          <w:sz w:val="24"/>
-          <w:szCs w:val="24"/>
-        </w:rPr>
-      </w:pPr>
+        <w:pStyle w:val="ListParagraph"/>
+        <w:numPr>
+          <w:ilvl w:val="1"/>
+          <w:numId w:val="2"/>
+        </w:numPr>
+        <w:rPr>
+          <w:rFonts w:cstheme="minorHAnsi"/>
+          <w:sz w:val="24"/>
+          <w:szCs w:val="24"/>
+        </w:rPr>
+      </w:pPr>
+      <w:r>
+        <w:rPr>
+          <w:rFonts w:cstheme="minorHAnsi"/>
+          <w:sz w:val="24"/>
+          <w:szCs w:val="24"/>
+        </w:rPr>
+        <w:t xml:space="preserve">The most significant interaction that I had between others were with your code and watching the videos. </w:t>
+      </w:r>
     </w:p>
     <w:p>
       <w:pPr>
-        <w:autoSpaceDE w:val="0"/>
-        <w:autoSpaceDN w:val="0"/>
-        <w:adjustRightInd w:val="0"/>
-        <w:spacing w:after="0" w:line="240" w:lineRule="auto"/>
-        <w:rPr>
-          <w:rFonts w:cstheme="minorHAnsi"/>
-          <w:sz w:val="24"/>
-          <w:szCs w:val="24"/>
-        </w:rPr>
-      </w:pPr>
+        <w:pStyle w:val="ListParagraph"/>
+        <w:numPr>
+          <w:ilvl w:val="0"/>
+          <w:numId w:val="2"/>
+        </w:numPr>
+        <w:rPr>
+          <w:rFonts w:cstheme="minorHAnsi"/>
+          <w:sz w:val="24"/>
+          <w:szCs w:val="24"/>
+        </w:rPr>
+      </w:pPr>
+      <w:r>
+        <w:rPr>
+          <w:rFonts w:cstheme="minorHAnsi"/>
+          <w:sz w:val="24"/>
+          <w:szCs w:val="24"/>
+        </w:rPr>
+        <w:t>Cite any external books, and/or websites used or referenced.</w:t>
+      </w:r>
     </w:p>
     <w:p>
       <w:pPr>
-        <w:autoSpaceDE w:val="0"/>
-        <w:autoSpaceDN w:val="0"/>
-        <w:adjustRightInd w:val="0"/>
-        <w:spacing w:after="0" w:line="240" w:lineRule="auto"/>
-        <w:rPr>
-          <w:rFonts w:cstheme="minorHAnsi"/>
-          <w:b/>
-          <w:bCs/>
-          <w:sz w:val="24"/>
-          <w:szCs w:val="24"/>
-        </w:rPr>
-      </w:pPr>
-      <w:r>
-        <w:rPr>
-          <w:rFonts w:cstheme="minorHAnsi"/>
-          <w:b/>
-          <w:bCs/>
-          <w:sz w:val="24"/>
-          <w:szCs w:val="24"/>
-        </w:rPr>
-        <w:t>Compute a depth-_</w:t>
-      </w:r>
-      <w:proofErr w:type="spellStart"/>
-      <w:r>
-        <w:rPr>
-          <w:rFonts w:cstheme="minorHAnsi"/>
-          <w:b/>
-          <w:bCs/>
-          <w:sz w:val="24"/>
-          <w:szCs w:val="24"/>
-        </w:rPr>
-        <w:t>rst</w:t>
-      </w:r>
-      <w:proofErr w:type="spellEnd"/>
-      <w:r>
-        <w:rPr>
-          <w:rFonts w:cstheme="minorHAnsi"/>
-          <w:b/>
-          <w:bCs/>
-          <w:sz w:val="24"/>
-          <w:szCs w:val="24"/>
-        </w:rPr>
-        <w:t xml:space="preserve"> search (DFS) of each graph used in our test cases; see x22.3 of our textbook. Start the DFS at vertex 1, always visit vertices in numerical order, and count the number of trees added to the depth-_</w:t>
-      </w:r>
-      <w:proofErr w:type="spellStart"/>
-      <w:r>
-        <w:rPr>
-          <w:rFonts w:cstheme="minorHAnsi"/>
-          <w:b/>
-          <w:bCs/>
-          <w:sz w:val="24"/>
-          <w:szCs w:val="24"/>
-        </w:rPr>
-        <w:t>rst</w:t>
-      </w:r>
-      <w:proofErr w:type="spellEnd"/>
-      <w:r>
-        <w:rPr>
-          <w:rFonts w:cstheme="minorHAnsi"/>
-          <w:b/>
-          <w:bCs/>
-          <w:sz w:val="24"/>
-          <w:szCs w:val="24"/>
-        </w:rPr>
-        <w:t xml:space="preserve"> forest. Summarize the count obtained for each graph in your report.</w:t>
+        <w:pStyle w:val="ListParagraph"/>
+        <w:numPr>
+          <w:ilvl w:val="1"/>
+          <w:numId w:val="2"/>
+        </w:numPr>
+        <w:rPr>
+          <w:rFonts w:cstheme="minorHAnsi"/>
+          <w:sz w:val="24"/>
+          <w:szCs w:val="24"/>
+        </w:rPr>
+      </w:pPr>
+      <w:r>
+        <w:rPr>
+          <w:rFonts w:cstheme="minorHAnsi"/>
+          <w:sz w:val="24"/>
+          <w:szCs w:val="24"/>
+        </w:rPr>
+        <w:t>The only external source I had used was your examples of code and I was able to manipulate it to create my own</w:t>
+      </w:r>
+      <w:r>
+        <w:rPr>
+          <w:rFonts w:cstheme="minorHAnsi"/>
+          <w:sz w:val="24"/>
+          <w:szCs w:val="24"/>
+        </w:rPr>
+        <w:t xml:space="preserve">. I used a portion of the book to verify pseudocode. </w:t>
       </w:r>
     </w:p>
     <w:p>
       <w:pPr>
-        <w:autoSpaceDE w:val="0"/>
-        <w:autoSpaceDN w:val="0"/>
-        <w:adjustRightInd w:val="0"/>
-        <w:spacing w:after="0" w:line="240" w:lineRule="auto"/>
-        <w:rPr>
-          <w:rFonts w:cstheme="minorHAnsi"/>
-          <w:sz w:val="24"/>
-          <w:szCs w:val="24"/>
-        </w:rPr>
-      </w:pPr>
-    </w:p>
-    <w:p>
-      <w:pPr>
-        <w:autoSpaceDE w:val="0"/>
-        <w:autoSpaceDN w:val="0"/>
-        <w:adjustRightInd w:val="0"/>
-        <w:spacing w:after="0" w:line="240" w:lineRule="auto"/>
-        <w:rPr>
-          <w:rFonts w:cstheme="minorHAnsi"/>
-          <w:sz w:val="24"/>
-          <w:szCs w:val="24"/>
-        </w:rPr>
-      </w:pPr>
-    </w:p>
-    <w:p>
-      <w:pPr>
-        <w:autoSpaceDE w:val="0"/>
-        <w:autoSpaceDN w:val="0"/>
-        <w:adjustRightInd w:val="0"/>
-        <w:spacing w:after="0" w:line="240" w:lineRule="auto"/>
-        <w:rPr>
-          <w:rFonts w:cstheme="minorHAnsi"/>
-          <w:b/>
-          <w:bCs/>
-          <w:sz w:val="24"/>
-          <w:szCs w:val="24"/>
-        </w:rPr>
-      </w:pPr>
-      <w:r>
-        <w:rPr>
-          <w:rFonts w:cstheme="minorHAnsi"/>
-          <w:b/>
-          <w:bCs/>
-          <w:sz w:val="24"/>
-          <w:szCs w:val="24"/>
-        </w:rPr>
-        <w:t>Do you think a variant of Dijkstra's algorithm with source vertex s could take advantage of the results of a DFS starting from s? If so, describe how and under what circumstances. If not, why not? Brie</w:t>
-      </w:r>
-      <w:r>
-        <w:rPr>
-          <w:rFonts w:cstheme="minorHAnsi"/>
-          <w:b/>
-          <w:bCs/>
-          <w:sz w:val="24"/>
-          <w:szCs w:val="24"/>
-        </w:rPr>
-        <w:t>fl</w:t>
-      </w:r>
-      <w:r>
-        <w:rPr>
-          <w:rFonts w:cstheme="minorHAnsi"/>
-          <w:b/>
-          <w:bCs/>
-          <w:sz w:val="24"/>
-          <w:szCs w:val="24"/>
-        </w:rPr>
-        <w:t>y explain your answer.</w:t>
-      </w:r>
-    </w:p>
-    <w:p>
-      <w:pPr>
-        <w:rPr>
-          <w:rFonts w:cstheme="minorHAnsi"/>
-          <w:sz w:val="24"/>
-          <w:szCs w:val="24"/>
-        </w:rPr>
-      </w:pPr>
-      <w:r>
-        <w:rPr>
-          <w:rFonts w:cstheme="minorHAnsi"/>
-          <w:sz w:val="24"/>
-          <w:szCs w:val="24"/>
-        </w:rPr>
-        <w:t xml:space="preserve">Yes, I believe it can </w:t>
+        <w:pStyle w:val="ListParagraph"/>
+        <w:numPr>
+          <w:ilvl w:val="0"/>
+          <w:numId w:val="2"/>
+        </w:numPr>
+        <w:rPr>
+          <w:rFonts w:cstheme="minorHAnsi"/>
+          <w:sz w:val="24"/>
+          <w:szCs w:val="24"/>
+        </w:rPr>
+      </w:pPr>
+      <w:r>
+        <w:rPr>
+          <w:noProof/>
+        </w:rPr>
+        <w:drawing>
+          <wp:anchor distT="0" distB="0" distL="114300" distR="114300" simplePos="0" relativeHeight="251658240" behindDoc="0" locked="0" layoutInCell="1" allowOverlap="1" wp14:anchorId="7E970C8D" wp14:editId="5EE07625">
+            <wp:simplePos x="0" y="0"/>
+            <wp:positionH relativeFrom="column">
+              <wp:posOffset>200025</wp:posOffset>
+            </wp:positionH>
+            <wp:positionV relativeFrom="paragraph">
+              <wp:posOffset>515620</wp:posOffset>
+            </wp:positionV>
+            <wp:extent cx="5934075" cy="3571875"/>
+            <wp:effectExtent l="0" t="0" r="9525" b="9525"/>
+            <wp:wrapNone/>
+            <wp:docPr id="1" name="Picture 1"/>
+            <wp:cNvGraphicFramePr>
+              <a:graphicFrameLocks xmlns:a="http://schemas.openxmlformats.org/drawingml/2006/main" noChangeAspect="1"/>
+            </wp:cNvGraphicFramePr>
+            <a:graphic xmlns:a="http://schemas.openxmlformats.org/drawingml/2006/main">
+              <a:graphicData uri="http://schemas.openxmlformats.org/drawingml/2006/picture">
+                <pic:pic xmlns:pic="http://schemas.openxmlformats.org/drawingml/2006/picture">
+                  <pic:nvPicPr>
+                    <pic:cNvPr id="0" name="Picture 1"/>
+                    <pic:cNvPicPr>
+                      <a:picLocks noChangeAspect="1" noChangeArrowheads="1"/>
+                    </pic:cNvPicPr>
+                  </pic:nvPicPr>
+                  <pic:blipFill>
+                    <a:blip r:embed="rId5" cstate="print">
+                      <a:extLst>
+                        <a:ext uri="{28A0092B-C50C-407E-A947-70E740481C1C}">
+                          <a14:useLocalDpi xmlns:a14="http://schemas.microsoft.com/office/drawing/2010/main" val="0"/>
+                        </a:ext>
+                      </a:extLst>
+                    </a:blip>
+                    <a:srcRect/>
+                    <a:stretch>
+                      <a:fillRect/>
+                    </a:stretch>
+                  </pic:blipFill>
+                  <pic:spPr bwMode="auto">
+                    <a:xfrm>
+                      <a:off x="0" y="0"/>
+                      <a:ext cx="5934075" cy="3571875"/>
+                    </a:xfrm>
+                    <a:prstGeom prst="rect">
+                      <a:avLst/>
+                    </a:prstGeom>
+                    <a:noFill/>
+                    <a:ln>
+                      <a:noFill/>
+                    </a:ln>
+                  </pic:spPr>
+                </pic:pic>
+              </a:graphicData>
+            </a:graphic>
+          </wp:anchor>
+        </w:drawing>
+      </w:r>
+      <w:r>
+        <w:rPr>
+          <w:rFonts w:cstheme="minorHAnsi"/>
+          <w:sz w:val="24"/>
+          <w:szCs w:val="24"/>
+        </w:rPr>
+        <w:t>A screen shot from your version control system showing commits over the development period</w:t>
+      </w:r>
+      <w:r>
+        <w:rPr>
+          <w:rFonts w:cstheme="minorHAnsi"/>
+          <w:sz w:val="24"/>
+          <w:szCs w:val="24"/>
+        </w:rPr>
+        <w:t xml:space="preserve"> </w:t>
+      </w:r>
+      <w:r>
+        <w:rPr>
+          <w:rFonts w:cstheme="minorHAnsi"/>
+          <w:sz w:val="24"/>
+          <w:szCs w:val="24"/>
+        </w:rPr>
+        <w:t>of this proje</w:t>
+      </w:r>
+      <w:r>
+        <w:rPr>
+          <w:rFonts w:cstheme="minorHAnsi"/>
+          <w:sz w:val="24"/>
+          <w:szCs w:val="24"/>
+        </w:rPr>
+        <w:t>ct</w:t>
       </w:r>
     </w:p>
     <w:sectPr>
@@ -449,6 +448,195 @@
     </w:sectPr>
   </w:body>
 </w:document>
+</file>
+
+<file path=word/numbering.xml><?xml version="1.0" encoding="utf-8"?>
+<w:numbering xmlns:wpc="http://schemas.microsoft.com/office/word/2010/wordprocessingCanvas" xmlns:cx="http://schemas.microsoft.com/office/drawing/2014/chartex" xmlns:cx1="http://schemas.microsoft.com/office/drawing/2015/9/8/chartex" xmlns:cx2="http://schemas.microsoft.com/office/drawing/2015/10/21/chartex" xmlns:cx3="http://schemas.microsoft.com/office/drawing/2016/5/9/chartex" xmlns:cx4="http://schemas.microsoft.com/office/drawing/2016/5/10/chartex" xmlns:cx5="http://schemas.microsoft.com/office/drawing/2016/5/11/chartex" xmlns:cx6="http://schemas.microsoft.com/office/drawing/2016/5/12/chartex" xmlns:cx7="http://schemas.microsoft.com/office/drawing/2016/5/13/chartex" xmlns:cx8="http://schemas.microsoft.com/office/drawing/2016/5/14/chartex" xmlns:mc="http://schemas.openxmlformats.org/markup-compatibility/2006" xmlns:aink="http://schemas.microsoft.com/office/drawing/2016/ink" xmlns:am3d="http://schemas.microsoft.com/office/drawing/2017/model3d" xmlns:o="urn:schemas-microsoft-com:office:office" xmlns:r="http://schemas.openxmlformats.org/officeDocument/2006/relationships" xmlns:m="http://schemas.openxmlformats.org/officeDocument/2006/math" xmlns:v="urn:schemas-microsoft-com:vml" xmlns:wp14="http://schemas.microsoft.com/office/word/2010/wordprocessingDrawing" xmlns:wp="http://schemas.openxmlformats.org/drawingml/2006/wordprocessingDrawing" xmlns:w10="urn:schemas-microsoft-com:office:word" xmlns:w="http://schemas.openxmlformats.org/wordprocessingml/2006/main" xmlns:w14="http://schemas.microsoft.com/office/word/2010/wordml" xmlns:w15="http://schemas.microsoft.com/office/word/2012/wordml" xmlns:w16cex="http://schemas.microsoft.com/office/word/2018/wordml/cex" xmlns:w16cid="http://schemas.microsoft.com/office/word/2016/wordml/cid" xmlns:w16="http://schemas.microsoft.com/office/word/2018/wordml" xmlns:w16sdtdh="http://schemas.microsoft.com/office/word/2020/wordml/sdtdatahash" xmlns:w16se="http://schemas.microsoft.com/office/word/2015/wordml/symex" xmlns:wpg="http://schemas.microsoft.com/office/word/2010/wordprocessingGroup" xmlns:wpi="http://schemas.microsoft.com/office/word/2010/wordprocessingInk" xmlns:wne="http://schemas.microsoft.com/office/word/2006/wordml" xmlns:wps="http://schemas.microsoft.com/office/word/2010/wordprocessingShape" mc:Ignorable="w14 w15 w16se w16cid w16 w16cex w16sdtdh wp14">
+  <w:abstractNum w:abstractNumId="0" w15:restartNumberingAfterBreak="0">
+    <w:nsid w:val="24D07AE7"/>
+    <w:multiLevelType w:val="hybridMultilevel"/>
+    <w:tmpl w:val="0366B2EA"/>
+    <w:lvl w:ilvl="0" w:tplc="56FEE84A">
+      <w:start w:val="1"/>
+      <w:numFmt w:val="upperLetter"/>
+      <w:lvlText w:val="(%1)"/>
+      <w:lvlJc w:val="left"/>
+      <w:pPr>
+        <w:ind w:left="720" w:hanging="360"/>
+      </w:pPr>
+      <w:rPr>
+        <w:rFonts w:hint="default"/>
+      </w:rPr>
+    </w:lvl>
+    <w:lvl w:ilvl="1" w:tplc="04090019" w:tentative="1">
+      <w:start w:val="1"/>
+      <w:numFmt w:val="lowerLetter"/>
+      <w:lvlText w:val="%2."/>
+      <w:lvlJc w:val="left"/>
+      <w:pPr>
+        <w:ind w:left="1440" w:hanging="360"/>
+      </w:pPr>
+    </w:lvl>
+    <w:lvl w:ilvl="2" w:tplc="0409001B" w:tentative="1">
+      <w:start w:val="1"/>
+      <w:numFmt w:val="lowerRoman"/>
+      <w:lvlText w:val="%3."/>
+      <w:lvlJc w:val="right"/>
+      <w:pPr>
+        <w:ind w:left="2160" w:hanging="180"/>
+      </w:pPr>
+    </w:lvl>
+    <w:lvl w:ilvl="3" w:tplc="0409000F" w:tentative="1">
+      <w:start w:val="1"/>
+      <w:numFmt w:val="decimal"/>
+      <w:lvlText w:val="%4."/>
+      <w:lvlJc w:val="left"/>
+      <w:pPr>
+        <w:ind w:left="2880" w:hanging="360"/>
+      </w:pPr>
+    </w:lvl>
+    <w:lvl w:ilvl="4" w:tplc="04090019" w:tentative="1">
+      <w:start w:val="1"/>
+      <w:numFmt w:val="lowerLetter"/>
+      <w:lvlText w:val="%5."/>
+      <w:lvlJc w:val="left"/>
+      <w:pPr>
+        <w:ind w:left="3600" w:hanging="360"/>
+      </w:pPr>
+    </w:lvl>
+    <w:lvl w:ilvl="5" w:tplc="0409001B" w:tentative="1">
+      <w:start w:val="1"/>
+      <w:numFmt w:val="lowerRoman"/>
+      <w:lvlText w:val="%6."/>
+      <w:lvlJc w:val="right"/>
+      <w:pPr>
+        <w:ind w:left="4320" w:hanging="180"/>
+      </w:pPr>
+    </w:lvl>
+    <w:lvl w:ilvl="6" w:tplc="0409000F" w:tentative="1">
+      <w:start w:val="1"/>
+      <w:numFmt w:val="decimal"/>
+      <w:lvlText w:val="%7."/>
+      <w:lvlJc w:val="left"/>
+      <w:pPr>
+        <w:ind w:left="5040" w:hanging="360"/>
+      </w:pPr>
+    </w:lvl>
+    <w:lvl w:ilvl="7" w:tplc="04090019" w:tentative="1">
+      <w:start w:val="1"/>
+      <w:numFmt w:val="lowerLetter"/>
+      <w:lvlText w:val="%8."/>
+      <w:lvlJc w:val="left"/>
+      <w:pPr>
+        <w:ind w:left="5760" w:hanging="360"/>
+      </w:pPr>
+    </w:lvl>
+    <w:lvl w:ilvl="8" w:tplc="0409001B" w:tentative="1">
+      <w:start w:val="1"/>
+      <w:numFmt w:val="lowerRoman"/>
+      <w:lvlText w:val="%9."/>
+      <w:lvlJc w:val="right"/>
+      <w:pPr>
+        <w:ind w:left="6480" w:hanging="180"/>
+      </w:pPr>
+    </w:lvl>
+  </w:abstractNum>
+  <w:abstractNum w:abstractNumId="1" w15:restartNumberingAfterBreak="0">
+    <w:nsid w:val="46C824B4"/>
+    <w:multiLevelType w:val="hybridMultilevel"/>
+    <w:tmpl w:val="7690F94A"/>
+    <w:lvl w:ilvl="0" w:tplc="2E42057A">
+      <w:start w:val="1"/>
+      <w:numFmt w:val="lowerLetter"/>
+      <w:lvlText w:val="(%1)"/>
+      <w:lvlJc w:val="left"/>
+      <w:pPr>
+        <w:ind w:left="720" w:hanging="360"/>
+      </w:pPr>
+      <w:rPr>
+        <w:rFonts w:hint="default"/>
+      </w:rPr>
+    </w:lvl>
+    <w:lvl w:ilvl="1" w:tplc="04090019">
+      <w:start w:val="1"/>
+      <w:numFmt w:val="lowerLetter"/>
+      <w:lvlText w:val="%2."/>
+      <w:lvlJc w:val="left"/>
+      <w:pPr>
+        <w:ind w:left="1440" w:hanging="360"/>
+      </w:pPr>
+    </w:lvl>
+    <w:lvl w:ilvl="2" w:tplc="0409001B" w:tentative="1">
+      <w:start w:val="1"/>
+      <w:numFmt w:val="lowerRoman"/>
+      <w:lvlText w:val="%3."/>
+      <w:lvlJc w:val="right"/>
+      <w:pPr>
+        <w:ind w:left="2160" w:hanging="180"/>
+      </w:pPr>
+    </w:lvl>
+    <w:lvl w:ilvl="3" w:tplc="0409000F" w:tentative="1">
+      <w:start w:val="1"/>
+      <w:numFmt w:val="decimal"/>
+      <w:lvlText w:val="%4."/>
+      <w:lvlJc w:val="left"/>
+      <w:pPr>
+        <w:ind w:left="2880" w:hanging="360"/>
+      </w:pPr>
+    </w:lvl>
+    <w:lvl w:ilvl="4" w:tplc="04090019" w:tentative="1">
+      <w:start w:val="1"/>
+      <w:numFmt w:val="lowerLetter"/>
+      <w:lvlText w:val="%5."/>
+      <w:lvlJc w:val="left"/>
+      <w:pPr>
+        <w:ind w:left="3600" w:hanging="360"/>
+      </w:pPr>
+    </w:lvl>
+    <w:lvl w:ilvl="5" w:tplc="0409001B" w:tentative="1">
+      <w:start w:val="1"/>
+      <w:numFmt w:val="lowerRoman"/>
+      <w:lvlText w:val="%6."/>
+      <w:lvlJc w:val="right"/>
+      <w:pPr>
+        <w:ind w:left="4320" w:hanging="180"/>
+      </w:pPr>
+    </w:lvl>
+    <w:lvl w:ilvl="6" w:tplc="0409000F" w:tentative="1">
+      <w:start w:val="1"/>
+      <w:numFmt w:val="decimal"/>
+      <w:lvlText w:val="%7."/>
+      <w:lvlJc w:val="left"/>
+      <w:pPr>
+        <w:ind w:left="5040" w:hanging="360"/>
+      </w:pPr>
+    </w:lvl>
+    <w:lvl w:ilvl="7" w:tplc="04090019" w:tentative="1">
+      <w:start w:val="1"/>
+      <w:numFmt w:val="lowerLetter"/>
+      <w:lvlText w:val="%8."/>
+      <w:lvlJc w:val="left"/>
+      <w:pPr>
+        <w:ind w:left="5760" w:hanging="360"/>
+      </w:pPr>
+    </w:lvl>
+    <w:lvl w:ilvl="8" w:tplc="0409001B" w:tentative="1">
+      <w:start w:val="1"/>
+      <w:numFmt w:val="lowerRoman"/>
+      <w:lvlText w:val="%9."/>
+      <w:lvlJc w:val="right"/>
+      <w:pPr>
+        <w:ind w:left="6480" w:hanging="180"/>
+      </w:pPr>
+    </w:lvl>
+  </w:abstractNum>
+  <w:num w:numId="1">
+    <w:abstractNumId w:val="0"/>
+  </w:num>
+  <w:num w:numId="2">
+    <w:abstractNumId w:val="1"/>
+  </w:num>
+</w:numbering>
 </file>
 
 <file path=word/styles.xml><?xml version="1.0" encoding="utf-8"?>
@@ -853,7 +1041,6 @@
   <w:style w:type="character" w:default="1" w:styleId="DefaultParagraphFont">
     <w:name w:val="Default Paragraph Font"/>
     <w:uiPriority w:val="1"/>
-    <w:semiHidden/>
     <w:unhideWhenUsed/>
   </w:style>
   <w:style w:type="table" w:default="1" w:styleId="TableNormal">
@@ -876,6 +1063,17 @@
     <w:uiPriority w:val="99"/>
     <w:semiHidden/>
     <w:unhideWhenUsed/>
+  </w:style>
+  <w:style w:type="paragraph" w:styleId="ListParagraph">
+    <w:name w:val="List Paragraph"/>
+    <w:basedOn w:val="Normal"/>
+    <w:uiPriority w:val="34"/>
+    <w:qFormat/>
+    <w:rsid w:val="006D32C4"/>
+    <w:pPr>
+      <w:ind w:left="720"/>
+      <w:contextualSpacing/>
+    </w:pPr>
   </w:style>
 </w:styles>
 </file>

</xml_diff>